<commit_message>
fix java cr records
</commit_message>
<xml_diff>
--- a/Java/CR紀錄表_莊詠鈞_JAVA.docx
+++ b/Java/CR紀錄表_莊詠鈞_JAVA.docx
@@ -357,7 +357,15 @@
                 <w:sz w:val="26"/>
                 <w:szCs w:val="26"/>
               </w:rPr>
-              <w:t>張天衡</w:t>
+              <w:t>張天</w:t>
+            </w:r>
+            <w:r>
+              <w:rPr>
+                <w:rFonts w:ascii="微軟正黑體" w:eastAsia="微軟正黑體" w:hAnsi="微軟正黑體" w:hint="eastAsia"/>
+                <w:sz w:val="26"/>
+                <w:szCs w:val="26"/>
+              </w:rPr>
+              <w:t>陽</w:t>
             </w:r>
           </w:p>
         </w:tc>
@@ -845,7 +853,7 @@
                 <w:sz w:val="26"/>
                 <w:szCs w:val="26"/>
               </w:rPr>
-              <w:t>張天衡</w:t>
+              <w:t>張天陽</w:t>
             </w:r>
           </w:p>
         </w:tc>
@@ -1217,7 +1225,7 @@
                 <w:sz w:val="26"/>
                 <w:szCs w:val="26"/>
               </w:rPr>
-              <w:t>張天衡</w:t>
+              <w:t>張天陽</w:t>
             </w:r>
           </w:p>
         </w:tc>
@@ -1793,7 +1801,7 @@
                 <w:sz w:val="26"/>
                 <w:szCs w:val="26"/>
               </w:rPr>
-              <w:t>張天衡</w:t>
+              <w:t>張天陽</w:t>
             </w:r>
           </w:p>
         </w:tc>
@@ -2197,7 +2205,7 @@
                 <w:sz w:val="26"/>
                 <w:szCs w:val="26"/>
               </w:rPr>
-              <w:t>張天衡</w:t>
+              <w:t>張天陽</w:t>
             </w:r>
           </w:p>
         </w:tc>
@@ -2625,7 +2633,7 @@
                 <w:sz w:val="26"/>
                 <w:szCs w:val="26"/>
               </w:rPr>
-              <w:t>張天衡</w:t>
+              <w:t>張天陽</w:t>
             </w:r>
           </w:p>
         </w:tc>
@@ -3122,7 +3130,7 @@
             <w:pPr>
               <w:snapToGrid w:val="0"/>
               <w:rPr>
-                <w:rFonts w:ascii="微軟正黑體" w:eastAsia="微軟正黑體" w:hAnsi="微軟正黑體" w:hint="eastAsia"/>
+                <w:rFonts w:ascii="微軟正黑體" w:eastAsia="微軟正黑體" w:hAnsi="微軟正黑體"/>
                 <w:noProof/>
                 <w:color w:val="FFFFFF" w:themeColor="background1"/>
                 <w:sz w:val="26"/>

</xml_diff>